<commit_message>
remove phone # from resume
</commit_message>
<xml_diff>
--- a/assets/files/Jude_Fiorillo_Resume.docx
+++ b/assets/files/Jude_Fiorillo_Resume.docx
@@ -30,61 +30,14 @@
           <w:lang w:val="fr-CA"/>
         </w:rPr>
       </w:pPr>
-      <w:r>
-        <w:rPr>
-          <w:rFonts w:ascii="Garamond" w:hAnsi="Garamond" w:cs="Arial"/>
-          <w:lang w:val="en-CA"/>
-        </w:rPr>
-        <w:t>PHONE (</w:t>
-      </w:r>
-      <w:r>
-        <w:rPr>
-          <w:rFonts w:ascii="Garamond" w:hAnsi="Garamond" w:cs="Arial"/>
-          <w:lang w:val="en-CA"/>
-        </w:rPr>
-        <w:t>226</w:t>
-      </w:r>
-      <w:r>
-        <w:rPr>
-          <w:rFonts w:ascii="Garamond" w:hAnsi="Garamond" w:cs="Arial"/>
-          <w:lang w:val="en-CA"/>
-        </w:rPr>
-        <w:t xml:space="preserve">) </w:t>
-      </w:r>
-      <w:r>
-        <w:rPr>
-          <w:rFonts w:ascii="Garamond" w:hAnsi="Garamond" w:cs="Arial"/>
-          <w:lang w:val="en-CA"/>
-        </w:rPr>
-        <w:t>989</w:t>
-      </w:r>
-      <w:r>
-        <w:rPr>
-          <w:rFonts w:ascii="Garamond" w:hAnsi="Garamond" w:cs="Arial"/>
-          <w:lang w:val="en-CA"/>
-        </w:rPr>
-        <w:t>-</w:t>
-      </w:r>
-      <w:r>
-        <w:rPr>
-          <w:rFonts w:ascii="Garamond" w:hAnsi="Garamond" w:cs="Arial"/>
-          <w:lang w:val="en-CA"/>
-        </w:rPr>
-        <w:t>7867</w:t>
-      </w:r>
-      <w:r>
-        <w:rPr>
-          <w:rFonts w:ascii="Garamond" w:hAnsi="Garamond" w:cs="Arial"/>
-          <w:lang w:val="en-CA"/>
-        </w:rPr>
-        <w:t xml:space="preserve">  </w:t>
-      </w:r>
+      <w:bookmarkStart w:id="0" w:name="_GoBack"/>
+      <w:bookmarkEnd w:id="0"/>
       <w:r>
         <w:rPr>
           <w:rFonts w:ascii="Garamond" w:hAnsi="Garamond"/>
           <w:lang w:val="fr-CA"/>
         </w:rPr>
-        <w:t>•  E-MAIL JUDE.FIORILLO@GMAIL.COM</w:t>
+        <w:t>E-MAIL JUDE.FIORILLO@GMAIL.COM</w:t>
       </w:r>
       <w:r>
         <w:rPr>
@@ -822,7 +775,61 @@
           <w:sz w:val="22"/>
           <w:szCs w:val="22"/>
         </w:rPr>
-        <w:t>Used HubSpot, Salesforce, and SalesLoft to drive qualified restoration contractor leads through the sales funnel.</w:t>
+        <w:t xml:space="preserve">Used </w:t>
+      </w:r>
+      <w:proofErr w:type="spellStart"/>
+      <w:r>
+        <w:rPr>
+          <w:rFonts w:ascii="Garamond" w:hAnsi="Garamond" w:cs="Arial"/>
+          <w:sz w:val="22"/>
+          <w:szCs w:val="22"/>
+        </w:rPr>
+        <w:t>HubSpot</w:t>
+      </w:r>
+      <w:proofErr w:type="spellEnd"/>
+      <w:r>
+        <w:rPr>
+          <w:rFonts w:ascii="Garamond" w:hAnsi="Garamond" w:cs="Arial"/>
+          <w:sz w:val="22"/>
+          <w:szCs w:val="22"/>
+        </w:rPr>
+        <w:t xml:space="preserve">, </w:t>
+      </w:r>
+      <w:proofErr w:type="spellStart"/>
+      <w:r>
+        <w:rPr>
+          <w:rFonts w:ascii="Garamond" w:hAnsi="Garamond" w:cs="Arial"/>
+          <w:sz w:val="22"/>
+          <w:szCs w:val="22"/>
+        </w:rPr>
+        <w:t>Salesforce</w:t>
+      </w:r>
+      <w:proofErr w:type="spellEnd"/>
+      <w:r>
+        <w:rPr>
+          <w:rFonts w:ascii="Garamond" w:hAnsi="Garamond" w:cs="Arial"/>
+          <w:sz w:val="22"/>
+          <w:szCs w:val="22"/>
+        </w:rPr>
+        <w:t xml:space="preserve">, and </w:t>
+      </w:r>
+      <w:proofErr w:type="spellStart"/>
+      <w:r>
+        <w:rPr>
+          <w:rFonts w:ascii="Garamond" w:hAnsi="Garamond" w:cs="Arial"/>
+          <w:sz w:val="22"/>
+          <w:szCs w:val="22"/>
+        </w:rPr>
+        <w:t>SalesLoft</w:t>
+      </w:r>
+      <w:proofErr w:type="spellEnd"/>
+      <w:r>
+        <w:rPr>
+          <w:rFonts w:ascii="Garamond" w:hAnsi="Garamond" w:cs="Arial"/>
+          <w:sz w:val="22"/>
+          <w:szCs w:val="22"/>
+        </w:rPr>
+        <w:t xml:space="preserve"> to drive qualified restoration contractor leads through the sales funnel.</w:t>
       </w:r>
     </w:p>
     <w:p>
@@ -851,13 +858,23 @@
         </w:rPr>
         <w:t xml:space="preserve">Wrote blog posts and hosted webinars to generate leads for </w:t>
       </w:r>
+      <w:proofErr w:type="spellStart"/>
       <w:r>
         <w:rPr>
           <w:rFonts w:ascii="Garamond" w:hAnsi="Garamond" w:cs="Arial"/>
           <w:sz w:val="22"/>
           <w:szCs w:val="22"/>
         </w:rPr>
-        <w:t>Encircle’s field documentation and productivity tools</w:t>
+        <w:t>Encircle’s</w:t>
+      </w:r>
+      <w:proofErr w:type="spellEnd"/>
+      <w:r>
+        <w:rPr>
+          <w:rFonts w:ascii="Garamond" w:hAnsi="Garamond" w:cs="Arial"/>
+          <w:sz w:val="22"/>
+          <w:szCs w:val="22"/>
+        </w:rPr>
+        <w:t xml:space="preserve"> field documentation and productivity tools</w:t>
       </w:r>
       <w:r>
         <w:rPr>
@@ -918,8 +935,6 @@
         </w:rPr>
         <w:t xml:space="preserve"> opportunities</w:t>
       </w:r>
-      <w:bookmarkStart w:id="0" w:name="_GoBack"/>
-      <w:bookmarkEnd w:id="0"/>
       <w:r>
         <w:rPr>
           <w:rFonts w:ascii="Garamond" w:hAnsi="Garamond" w:cs="Arial"/>
@@ -1161,7 +1176,25 @@
           <w:sz w:val="22"/>
           <w:szCs w:val="22"/>
         </w:rPr>
-        <w:t>Responsible for building the Velocity brand, marketing and supporting events, developing relationships with partners and investors, mentoring startups on PR, writing blog posts and press releases, leading tours, and boothing.</w:t>
+        <w:t xml:space="preserve">Responsible for building the Velocity brand, marketing and supporting events, developing relationships with partners and investors, mentoring startups on PR, writing blog posts and press releases, leading tours, and </w:t>
+      </w:r>
+      <w:proofErr w:type="spellStart"/>
+      <w:r>
+        <w:rPr>
+          <w:rFonts w:ascii="Garamond" w:hAnsi="Garamond" w:cs="Arial"/>
+          <w:sz w:val="22"/>
+          <w:szCs w:val="22"/>
+        </w:rPr>
+        <w:t>boothing</w:t>
+      </w:r>
+      <w:proofErr w:type="spellEnd"/>
+      <w:r>
+        <w:rPr>
+          <w:rFonts w:ascii="Garamond" w:hAnsi="Garamond" w:cs="Arial"/>
+          <w:sz w:val="22"/>
+          <w:szCs w:val="22"/>
+        </w:rPr>
+        <w:t>.</w:t>
       </w:r>
     </w:p>
     <w:p>
@@ -2073,13 +2106,23 @@
           <w:szCs w:val="20"/>
         </w:rPr>
       </w:pPr>
+      <w:proofErr w:type="gramStart"/>
       <w:r>
         <w:rPr>
           <w:rFonts w:ascii="Garamond" w:hAnsi="Garamond" w:cs="Arial"/>
           <w:sz w:val="22"/>
           <w:szCs w:val="22"/>
         </w:rPr>
-        <w:t>Analyzed 7M monthly traffic in Google Analytics, applied SEO tactics, managed SEM campaigns, and used CMS.</w:t>
+        <w:t>Analyzed 7M monthly traffic in Google Analytics,</w:t>
+      </w:r>
+      <w:proofErr w:type="gramEnd"/>
+      <w:r>
+        <w:rPr>
+          <w:rFonts w:ascii="Garamond" w:hAnsi="Garamond" w:cs="Arial"/>
+          <w:sz w:val="22"/>
+          <w:szCs w:val="22"/>
+        </w:rPr>
+        <w:t xml:space="preserve"> applied SEO tactics, managed SEM campaigns, and used CMS.</w:t>
       </w:r>
     </w:p>
     <w:p>
@@ -2329,7 +2372,43 @@
           <w:sz w:val="22"/>
           <w:szCs w:val="22"/>
         </w:rPr>
-        <w:t>Collaborated with authors Don Tapscott and Anthony Williams in the publication of the book Macrowikinomics, a Canadian bestseller and Financial Times Best Business Book finalist, which explores the topic of digital innovation</w:t>
+        <w:t xml:space="preserve">Collaborated with authors Don </w:t>
+      </w:r>
+      <w:proofErr w:type="spellStart"/>
+      <w:r>
+        <w:rPr>
+          <w:rFonts w:ascii="Garamond" w:hAnsi="Garamond" w:cs="Arial"/>
+          <w:sz w:val="22"/>
+          <w:szCs w:val="22"/>
+        </w:rPr>
+        <w:t>Tapscott</w:t>
+      </w:r>
+      <w:proofErr w:type="spellEnd"/>
+      <w:r>
+        <w:rPr>
+          <w:rFonts w:ascii="Garamond" w:hAnsi="Garamond" w:cs="Arial"/>
+          <w:sz w:val="22"/>
+          <w:szCs w:val="22"/>
+        </w:rPr>
+        <w:t xml:space="preserve"> and Anthony Williams in the publication of the book </w:t>
+      </w:r>
+      <w:proofErr w:type="spellStart"/>
+      <w:r>
+        <w:rPr>
+          <w:rFonts w:ascii="Garamond" w:hAnsi="Garamond" w:cs="Arial"/>
+          <w:sz w:val="22"/>
+          <w:szCs w:val="22"/>
+        </w:rPr>
+        <w:t>Macrowikinomics</w:t>
+      </w:r>
+      <w:proofErr w:type="spellEnd"/>
+      <w:r>
+        <w:rPr>
+          <w:rFonts w:ascii="Garamond" w:hAnsi="Garamond" w:cs="Arial"/>
+          <w:sz w:val="22"/>
+          <w:szCs w:val="22"/>
+        </w:rPr>
+        <w:t>, a Canadian bestseller and Financial Times Best Business Book finalist, which explores the topic of digital innovation</w:t>
       </w:r>
       <w:r>
         <w:rPr>
@@ -2394,7 +2473,25 @@
           <w:sz w:val="22"/>
           <w:szCs w:val="22"/>
         </w:rPr>
-        <w:t xml:space="preserve">for a 424 page book, and prepared CBC radio pitch. </w:t>
+        <w:t xml:space="preserve">for a </w:t>
+      </w:r>
+      <w:proofErr w:type="gramStart"/>
+      <w:r>
+        <w:rPr>
+          <w:rFonts w:ascii="Garamond" w:hAnsi="Garamond" w:cs="Arial"/>
+          <w:sz w:val="22"/>
+          <w:szCs w:val="22"/>
+        </w:rPr>
+        <w:t>424 page</w:t>
+      </w:r>
+      <w:proofErr w:type="gramEnd"/>
+      <w:r>
+        <w:rPr>
+          <w:rFonts w:ascii="Garamond" w:hAnsi="Garamond" w:cs="Arial"/>
+          <w:sz w:val="22"/>
+          <w:szCs w:val="22"/>
+        </w:rPr>
+        <w:t xml:space="preserve"> book, and prepared CBC radio pitch. </w:t>
       </w:r>
     </w:p>
     <w:p>
@@ -2714,7 +2811,25 @@
           <w:sz w:val="22"/>
           <w:szCs w:val="22"/>
         </w:rPr>
-        <w:t xml:space="preserve"> Don Tapscott.</w:t>
+        <w:t xml:space="preserve"> Don </w:t>
+      </w:r>
+      <w:proofErr w:type="spellStart"/>
+      <w:r>
+        <w:rPr>
+          <w:rFonts w:ascii="Garamond" w:hAnsi="Garamond" w:cs="Arial"/>
+          <w:sz w:val="22"/>
+          <w:szCs w:val="22"/>
+        </w:rPr>
+        <w:t>Tapscott</w:t>
+      </w:r>
+      <w:proofErr w:type="spellEnd"/>
+      <w:r>
+        <w:rPr>
+          <w:rFonts w:ascii="Garamond" w:hAnsi="Garamond" w:cs="Arial"/>
+          <w:sz w:val="22"/>
+          <w:szCs w:val="22"/>
+        </w:rPr>
+        <w:t>.</w:t>
       </w:r>
     </w:p>
     <w:p>
@@ -3088,7 +3203,25 @@
           <w:sz w:val="22"/>
           <w:szCs w:val="22"/>
         </w:rPr>
-        <w:t>Responsibly drafted and managed a balanced, twelve month budget of $75,000 for a busy student technology centre.</w:t>
+        <w:t xml:space="preserve">Responsibly drafted and managed a balanced, twelve month budget of $75,000 for a busy student technology </w:t>
+      </w:r>
+      <w:proofErr w:type="spellStart"/>
+      <w:r>
+        <w:rPr>
+          <w:rFonts w:ascii="Garamond" w:hAnsi="Garamond" w:cs="Arial"/>
+          <w:sz w:val="22"/>
+          <w:szCs w:val="22"/>
+        </w:rPr>
+        <w:t>centre</w:t>
+      </w:r>
+      <w:proofErr w:type="spellEnd"/>
+      <w:r>
+        <w:rPr>
+          <w:rFonts w:ascii="Garamond" w:hAnsi="Garamond" w:cs="Arial"/>
+          <w:sz w:val="22"/>
+          <w:szCs w:val="22"/>
+        </w:rPr>
+        <w:t>.</w:t>
       </w:r>
     </w:p>
     <w:p>
@@ -3129,7 +3262,25 @@
           <w:sz w:val="22"/>
           <w:szCs w:val="22"/>
         </w:rPr>
-        <w:t>, while reducing expenses by 5%, by developing new innovative services and promotions, implementing centre renovations, and eliminating operational inefficiencies.</w:t>
+        <w:t xml:space="preserve">, while reducing expenses by 5%, by developing new innovative services and promotions, implementing </w:t>
+      </w:r>
+      <w:proofErr w:type="spellStart"/>
+      <w:r>
+        <w:rPr>
+          <w:rFonts w:ascii="Garamond" w:hAnsi="Garamond" w:cs="Arial"/>
+          <w:sz w:val="22"/>
+          <w:szCs w:val="22"/>
+        </w:rPr>
+        <w:t>centre</w:t>
+      </w:r>
+      <w:proofErr w:type="spellEnd"/>
+      <w:r>
+        <w:rPr>
+          <w:rFonts w:ascii="Garamond" w:hAnsi="Garamond" w:cs="Arial"/>
+          <w:sz w:val="22"/>
+          <w:szCs w:val="22"/>
+        </w:rPr>
+        <w:t xml:space="preserve"> renovations, and eliminating operational inefficiencies.</w:t>
       </w:r>
     </w:p>
     <w:p>
@@ -3238,13 +3389,59 @@
         </w:rPr>
         <w:t xml:space="preserve">I am a creative thinker who loves technology, and I am proficient with Google Docs, Office Suite, Adobe Suite, </w:t>
       </w:r>
+      <w:proofErr w:type="spellStart"/>
       <w:r>
         <w:rPr>
           <w:rFonts w:ascii="Garamond" w:hAnsi="Garamond" w:cs="Arial"/>
           <w:sz w:val="22"/>
           <w:szCs w:val="22"/>
         </w:rPr>
-        <w:t>HubSpot, Salesforce, Ruby on Rails, HTML/</w:t>
+        <w:t>HubSpot</w:t>
+      </w:r>
+      <w:proofErr w:type="spellEnd"/>
+      <w:r>
+        <w:rPr>
+          <w:rFonts w:ascii="Garamond" w:hAnsi="Garamond" w:cs="Arial"/>
+          <w:sz w:val="22"/>
+          <w:szCs w:val="22"/>
+        </w:rPr>
+        <w:t xml:space="preserve">, </w:t>
+      </w:r>
+      <w:proofErr w:type="spellStart"/>
+      <w:r>
+        <w:rPr>
+          <w:rFonts w:ascii="Garamond" w:hAnsi="Garamond" w:cs="Arial"/>
+          <w:sz w:val="22"/>
+          <w:szCs w:val="22"/>
+        </w:rPr>
+        <w:t>Salesforce</w:t>
+      </w:r>
+      <w:proofErr w:type="spellEnd"/>
+      <w:r>
+        <w:rPr>
+          <w:rFonts w:ascii="Garamond" w:hAnsi="Garamond" w:cs="Arial"/>
+          <w:sz w:val="22"/>
+          <w:szCs w:val="22"/>
+        </w:rPr>
+        <w:t xml:space="preserve">, </w:t>
+      </w:r>
+      <w:proofErr w:type="gramStart"/>
+      <w:r>
+        <w:rPr>
+          <w:rFonts w:ascii="Garamond" w:hAnsi="Garamond" w:cs="Arial"/>
+          <w:sz w:val="22"/>
+          <w:szCs w:val="22"/>
+        </w:rPr>
+        <w:t>Ruby</w:t>
+      </w:r>
+      <w:proofErr w:type="gramEnd"/>
+      <w:r>
+        <w:rPr>
+          <w:rFonts w:ascii="Garamond" w:hAnsi="Garamond" w:cs="Arial"/>
+          <w:sz w:val="22"/>
+          <w:szCs w:val="22"/>
+        </w:rPr>
+        <w:t xml:space="preserve"> on Rails, HTML/</w:t>
       </w:r>
       <w:r>
         <w:rPr>
@@ -3366,7 +3563,7 @@
         <v:path o:extrusionok="f" gradientshapeok="t" o:connecttype="rect"/>
         <o:lock v:ext="edit" aspectratio="t"/>
       </v:shapetype>
-      <v:shape id="_x0000_i1052" type="#_x0000_t75" style="width:15pt;height:15pt" o:bullet="t">
+      <v:shape id="_x0000_i1057" type="#_x0000_t75" style="width:15pt;height:15pt" o:bullet="t">
         <v:imagedata r:id="rId1" o:title="msoC"/>
       </v:shape>
     </w:pict>

</xml_diff>